<commit_message>
Updating the model weights. These get much better results than the previous ones.
</commit_message>
<xml_diff>
--- a/DirectMLSuperResolution/Samples/ML/DirectMLSuperResolution/Readme.docx
+++ b/DirectMLSuperResolution/Samples/ML/DirectMLSuperResolution/Readme.docx
@@ -157,13 +157,8 @@
       <w:pPr>
         <w:pStyle w:val="Title"/>
       </w:pPr>
-      <w:proofErr w:type="spellStart"/>
-      <w:r>
-        <w:t>DirectML</w:t>
-      </w:r>
-      <w:proofErr w:type="spellEnd"/>
-      <w:r>
-        <w:t xml:space="preserve"> Super-Resolution</w:t>
+      <w:r>
+        <w:t>DirectML Super-Resolution</w:t>
       </w:r>
       <w:r>
         <w:t xml:space="preserve"> Sample</w:t>
@@ -179,49 +174,19 @@
         <w:rPr>
           <w:i/>
         </w:rPr>
-        <w:t xml:space="preserve">* This sample is compatible with the </w:t>
+        <w:t xml:space="preserve">* This sample is compatible with </w:t>
       </w:r>
       <w:r>
         <w:rPr>
           <w:i/>
         </w:rPr>
-        <w:t xml:space="preserve">Windows 10 </w:t>
+        <w:t>Windows 10</w:t>
       </w:r>
       <w:r>
         <w:rPr>
           <w:i/>
         </w:rPr>
-        <w:t>2019</w:t>
-      </w:r>
-      <w:r>
-        <w:rPr>
-          <w:i/>
-        </w:rPr>
-        <w:t xml:space="preserve"> H1</w:t>
-      </w:r>
-      <w:r>
-        <w:rPr>
-          <w:i/>
-        </w:rPr>
-        <w:t xml:space="preserve"> Updat</w:t>
-      </w:r>
-      <w:r>
-        <w:rPr>
-          <w:i/>
-        </w:rPr>
-        <w:t>e.</w:t>
-      </w:r>
-      <w:r>
-        <w:rPr>
-          <w:i/>
-        </w:rPr>
-        <w:t xml:space="preserve"> </w:t>
-      </w:r>
-      <w:r>
-        <w:rPr>
-          <w:i/>
-        </w:rPr>
-        <w:t>The earliest compatible version is Windows 10 Insider Preview, version 1903 (10.0; Build 18309).</w:t>
+        <w:t xml:space="preserve"> version 1903 and later.</w:t>
       </w:r>
     </w:p>
     <w:p>
@@ -289,15 +254,7 @@
         <w:t>the</w:t>
       </w:r>
       <w:r>
-        <w:t xml:space="preserve"> </w:t>
-      </w:r>
-      <w:proofErr w:type="spellStart"/>
-      <w:r>
-        <w:t>DirectML</w:t>
-      </w:r>
-      <w:proofErr w:type="spellEnd"/>
-      <w:r>
-        <w:t xml:space="preserve"> </w:t>
+        <w:t xml:space="preserve"> DirectML </w:t>
       </w:r>
       <w:r>
         <w:t xml:space="preserve">API by </w:t>
@@ -348,29 +305,6 @@
         <w:t>.</w:t>
       </w:r>
     </w:p>
-    <w:p/>
-    <w:p>
-      <w:bookmarkStart w:id="0" w:name="_Hlk5890467"/>
-      <w:r>
-        <w:rPr>
-          <w:b/>
-        </w:rPr>
-        <w:t>IMPORTANT:</w:t>
-      </w:r>
-      <w:r>
-        <w:t xml:space="preserve"> While the code in this sample is complete, it currently includes weights trained on a limited data set for the given model. This means that the visual results of this super-resolution demo do not generalize as well as they could. </w:t>
-      </w:r>
-      <w:r>
-        <w:t xml:space="preserve">The weights will be </w:t>
-      </w:r>
-      <w:r>
-        <w:t>improved in a future update to the sample.</w:t>
-      </w:r>
-      <w:bookmarkStart w:id="1" w:name="_GoBack"/>
-      <w:bookmarkEnd w:id="1"/>
-    </w:p>
-    <w:bookmarkEnd w:id="0"/>
-    <w:p/>
     <w:p>
       <w:pPr>
         <w:pStyle w:val="Heading1"/>
@@ -493,7 +427,6 @@
               <w:pStyle w:val="Tablebody"/>
             </w:pPr>
             <w:r>
-              <w:lastRenderedPageBreak/>
               <w:t xml:space="preserve">Toggle between ML </w:t>
             </w:r>
             <w:r>
@@ -637,6 +570,7 @@
               <w:pStyle w:val="Tablebody"/>
             </w:pPr>
             <w:r>
+              <w:lastRenderedPageBreak/>
               <w:t>Move zoom target</w:t>
             </w:r>
           </w:p>
@@ -650,13 +584,8 @@
               <w:pStyle w:val="Tablebody"/>
             </w:pPr>
             <w:r>
-              <w:t xml:space="preserve">Left </w:t>
+              <w:t>Left thumbstick</w:t>
             </w:r>
-            <w:proofErr w:type="spellStart"/>
-            <w:r>
-              <w:t>thumbstick</w:t>
-            </w:r>
-            <w:proofErr w:type="spellEnd"/>
           </w:p>
         </w:tc>
         <w:tc>
@@ -779,26 +708,10 @@
     </w:p>
     <w:p>
       <w:r>
-        <w:t xml:space="preserve">The primary purpose of this sample is to demonstrate usage of the </w:t>
-      </w:r>
-      <w:proofErr w:type="spellStart"/>
-      <w:r>
-        <w:t>DirectML</w:t>
-      </w:r>
-      <w:proofErr w:type="spellEnd"/>
-      <w:r>
-        <w:t xml:space="preserve"> API </w:t>
-      </w:r>
-      <w:r>
-        <w:t xml:space="preserve">for real-time graphics processing. The </w:t>
-      </w:r>
-      <w:proofErr w:type="gramStart"/>
-      <w:r>
-        <w:t>particular super-</w:t>
-      </w:r>
-      <w:proofErr w:type="gramEnd"/>
-      <w:r>
-        <w:t xml:space="preserve">resolution model is rather </w:t>
+        <w:t xml:space="preserve">The primary purpose of this sample is to demonstrate usage of the DirectML API </w:t>
+      </w:r>
+      <w:r>
+        <w:t xml:space="preserve">for real-time graphics processing. The particular super-resolution model is rather </w:t>
       </w:r>
       <w:r>
         <w:t>heavyweight, so</w:t>
@@ -833,44 +746,33 @@
           <w:numId w:val="15"/>
         </w:numPr>
       </w:pPr>
-      <w:proofErr w:type="spellStart"/>
       <w:r>
         <w:rPr>
           <w:b/>
         </w:rPr>
         <w:t>CreateDeviceDependentResources</w:t>
       </w:r>
-      <w:proofErr w:type="spellEnd"/>
       <w:r>
         <w:t xml:space="preserve">: This </w:t>
       </w:r>
       <w:r>
-        <w:t xml:space="preserve">calls into several methods to create and initialize the resources required to run the ML model and render the results. </w:t>
-      </w:r>
-      <w:proofErr w:type="gramStart"/>
-      <w:r>
-        <w:t xml:space="preserve">In particular, </w:t>
-      </w:r>
-      <w:proofErr w:type="spellStart"/>
+        <w:t xml:space="preserve">calls into several methods to create and initialize the resources required to run the ML model and render the results. In particular, </w:t>
+      </w:r>
       <w:r>
         <w:rPr>
           <w:b/>
         </w:rPr>
         <w:t>CreateDirectMLResources</w:t>
       </w:r>
-      <w:proofErr w:type="spellEnd"/>
-      <w:proofErr w:type="gramEnd"/>
       <w:r>
         <w:t xml:space="preserve"> creates all the DML operators that comprise the model, as well as the D3D resources used to store intermediate results, and shaders to convert between texture and tensor formats. </w:t>
       </w:r>
-      <w:proofErr w:type="spellStart"/>
       <w:r>
         <w:rPr>
           <w:b/>
         </w:rPr>
         <w:t>InitializeDirectMLResources</w:t>
       </w:r>
-      <w:proofErr w:type="spellEnd"/>
       <w:r>
         <w:t xml:space="preserve"> binds the D3D resources to the operators and runs </w:t>
       </w:r>
@@ -899,18 +801,10 @@
         <w:t>:</w:t>
       </w:r>
       <w:r>
-        <w:t xml:space="preserve"> If </w:t>
-      </w:r>
-      <w:proofErr w:type="spellStart"/>
-      <w:r>
-        <w:t>DirectML</w:t>
-      </w:r>
-      <w:proofErr w:type="spellEnd"/>
-      <w:r>
-        <w:t xml:space="preserve"> processing is enabled, this runs the operators using their bound resources to perform the super-resolution method on the current video frame. When DML is disabled, it uses a simple bilinear upscale. The result is rendered to the screen.</w:t>
-      </w:r>
-      <w:bookmarkStart w:id="2" w:name="ID2EMD"/>
-      <w:bookmarkEnd w:id="2"/>
+        <w:t xml:space="preserve"> If DirectML processing is enabled, this runs the operators using their bound resources to perform the super-resolution method on the current video frame. When DML is disabled, it uses a simple bilinear upscale. The result is rendered to the screen.</w:t>
+      </w:r>
+      <w:bookmarkStart w:id="0" w:name="ID2EMD"/>
+      <w:bookmarkEnd w:id="0"/>
     </w:p>
     <w:p/>
     <w:p>
@@ -1014,15 +908,7 @@
         <w:t>DML_MANAGED_WEIGHTS</w:t>
       </w:r>
       <w:r>
-        <w:t xml:space="preserve">: For tensor data that never changes, like weights, </w:t>
-      </w:r>
-      <w:proofErr w:type="spellStart"/>
-      <w:r>
-        <w:t>DirectML</w:t>
-      </w:r>
-      <w:proofErr w:type="spellEnd"/>
-      <w:r>
-        <w:t xml:space="preserve"> can load it during operator initialization and store it in a persistent resource. This allows optimizations on some hardware, since DML can reformat the data based on the current device.</w:t>
+        <w:t>: For tensor data that never changes, like weights, DirectML can load it during operator initialization and store it in a persistent resource. This allows optimizations on some hardware, since DML can reformat the data based on the current device.</w:t>
       </w:r>
       <w:r>
         <w:t xml:space="preserve"> Note that not all hardware benefits from this, but there should never be a penalty to enabling it.</w:t>
@@ -1039,25 +925,21 @@
           <w:numId w:val="15"/>
         </w:numPr>
       </w:pPr>
-      <w:proofErr w:type="spellStart"/>
       <w:r>
         <w:rPr>
           <w:b/>
         </w:rPr>
         <w:t>c_videoPath</w:t>
       </w:r>
-      <w:proofErr w:type="spellEnd"/>
       <w:r>
         <w:t xml:space="preserve"> and </w:t>
       </w:r>
-      <w:proofErr w:type="spellStart"/>
       <w:r>
         <w:rPr>
           <w:b/>
         </w:rPr>
         <w:t>c_imagePath</w:t>
       </w:r>
-      <w:proofErr w:type="spellEnd"/>
       <w:r>
         <w:t xml:space="preserve">: </w:t>
       </w:r>
@@ -1070,7 +952,6 @@
         <w:pStyle w:val="Heading1"/>
       </w:pPr>
       <w:r>
-        <w:lastRenderedPageBreak/>
         <w:t>Known issues</w:t>
       </w:r>
     </w:p>
@@ -1085,15 +966,7 @@
         <w:t>layouts for best performance</w:t>
       </w:r>
       <w:r>
-        <w:t xml:space="preserve">. </w:t>
-      </w:r>
-      <w:proofErr w:type="spellStart"/>
-      <w:r>
-        <w:t>DirectML</w:t>
-      </w:r>
-      <w:proofErr w:type="spellEnd"/>
-      <w:r>
-        <w:t xml:space="preserve"> does not currently provide an API for determining the preferred layout.</w:t>
+        <w:t>. DirectML does not currently provide an API for determining the preferred layout.</w:t>
       </w:r>
       <w:r>
         <w:t xml:space="preserve">, so the sample currently makes a coarse-grained </w:t>
@@ -1154,6 +1027,7 @@
         <w:pStyle w:val="Heading1"/>
       </w:pPr>
       <w:r>
+        <w:lastRenderedPageBreak/>
         <w:t>Legal notice</w:t>
       </w:r>
     </w:p>
@@ -1171,6 +1045,8 @@
       </w:r>
     </w:p>
     <w:p>
+      <w:bookmarkStart w:id="1" w:name="_GoBack"/>
+      <w:bookmarkEnd w:id="1"/>
       <w:r>
         <w:t xml:space="preserve">Initial release </w:t>
       </w:r>
@@ -1188,6 +1064,11 @@
       </w:r>
     </w:p>
     <w:p/>
+    <w:p>
+      <w:r>
+        <w:t>June 2019: Replaced the model weights with a new set that produces better results.</w:t>
+      </w:r>
+    </w:p>
     <w:sectPr>
       <w:headerReference w:type="even" r:id="rId10"/>
       <w:headerReference w:type="default" r:id="rId11"/>
@@ -4022,7 +3903,7 @@
       </w:pPr>
     </w:pPrDefault>
   </w:docDefaults>
-  <w:latentStyles w:defLockedState="0" w:defUIPriority="99" w:defSemiHidden="0" w:defUnhideWhenUsed="0" w:defQFormat="0" w:count="376">
+  <w:latentStyles w:defLockedState="0" w:defUIPriority="99" w:defSemiHidden="0" w:defUnhideWhenUsed="0" w:defQFormat="0" w:count="375">
     <w:lsdException w:name="Normal" w:uiPriority="0" w:qFormat="1"/>
     <w:lsdException w:name="heading 1" w:uiPriority="9" w:qFormat="1"/>
     <w:lsdException w:name="heading 2" w:semiHidden="1" w:uiPriority="9" w:unhideWhenUsed="1" w:qFormat="1"/>
@@ -4128,6 +4009,7 @@
     <w:lsdException w:name="HTML Sample" w:semiHidden="1" w:unhideWhenUsed="1"/>
     <w:lsdException w:name="HTML Typewriter" w:semiHidden="1" w:unhideWhenUsed="1"/>
     <w:lsdException w:name="HTML Variable" w:semiHidden="1" w:unhideWhenUsed="1"/>
+    <w:lsdException w:name="Normal Table" w:semiHidden="1" w:unhideWhenUsed="1"/>
     <w:lsdException w:name="annotation subject" w:semiHidden="1" w:unhideWhenUsed="1"/>
     <w:lsdException w:name="No List" w:semiHidden="1" w:unhideWhenUsed="1"/>
     <w:lsdException w:name="Outline List 1" w:semiHidden="1" w:unhideWhenUsed="1"/>
@@ -4174,8 +4056,10 @@
     <w:lsdException w:name="Table Subtle 2" w:semiHidden="1" w:unhideWhenUsed="1"/>
     <w:lsdException w:name="Table Web 1" w:semiHidden="1" w:unhideWhenUsed="1"/>
     <w:lsdException w:name="Table Web 2" w:semiHidden="1" w:unhideWhenUsed="1"/>
+    <w:lsdException w:name="Table Web 3" w:semiHidden="1" w:unhideWhenUsed="1"/>
     <w:lsdException w:name="Balloon Text" w:semiHidden="1" w:unhideWhenUsed="1"/>
     <w:lsdException w:name="Table Grid" w:uiPriority="39"/>
+    <w:lsdException w:name="Table Theme" w:semiHidden="1" w:unhideWhenUsed="1"/>
     <w:lsdException w:name="Placeholder Text" w:semiHidden="1"/>
     <w:lsdException w:name="No Spacing" w:uiPriority="1" w:qFormat="1"/>
     <w:lsdException w:name="Light Shading" w:uiPriority="60"/>
@@ -4395,7 +4279,6 @@
     <w:lsdException w:name="Smart Hyperlink" w:semiHidden="1" w:unhideWhenUsed="1"/>
     <w:lsdException w:name="Hashtag" w:semiHidden="1" w:unhideWhenUsed="1"/>
     <w:lsdException w:name="Unresolved Mention" w:semiHidden="1" w:unhideWhenUsed="1"/>
-    <w:lsdException w:name="Smart Link" w:semiHidden="1" w:unhideWhenUsed="1"/>
   </w:latentStyles>
   <w:style w:type="paragraph" w:default="1" w:styleId="Normal">
     <w:name w:val="Normal"/>

</xml_diff>

<commit_message>
Updating the model weights. These get much better results than the previous ones. (#4)
</commit_message>
<xml_diff>
--- a/DirectMLSuperResolution/Samples/ML/DirectMLSuperResolution/Readme.docx
+++ b/DirectMLSuperResolution/Samples/ML/DirectMLSuperResolution/Readme.docx
@@ -157,13 +157,8 @@
       <w:pPr>
         <w:pStyle w:val="Title"/>
       </w:pPr>
-      <w:proofErr w:type="spellStart"/>
-      <w:r>
-        <w:t>DirectML</w:t>
-      </w:r>
-      <w:proofErr w:type="spellEnd"/>
-      <w:r>
-        <w:t xml:space="preserve"> Super-Resolution</w:t>
+      <w:r>
+        <w:t>DirectML Super-Resolution</w:t>
       </w:r>
       <w:r>
         <w:t xml:space="preserve"> Sample</w:t>
@@ -179,49 +174,19 @@
         <w:rPr>
           <w:i/>
         </w:rPr>
-        <w:t xml:space="preserve">* This sample is compatible with the </w:t>
+        <w:t xml:space="preserve">* This sample is compatible with </w:t>
       </w:r>
       <w:r>
         <w:rPr>
           <w:i/>
         </w:rPr>
-        <w:t xml:space="preserve">Windows 10 </w:t>
+        <w:t>Windows 10</w:t>
       </w:r>
       <w:r>
         <w:rPr>
           <w:i/>
         </w:rPr>
-        <w:t>2019</w:t>
-      </w:r>
-      <w:r>
-        <w:rPr>
-          <w:i/>
-        </w:rPr>
-        <w:t xml:space="preserve"> H1</w:t>
-      </w:r>
-      <w:r>
-        <w:rPr>
-          <w:i/>
-        </w:rPr>
-        <w:t xml:space="preserve"> Updat</w:t>
-      </w:r>
-      <w:r>
-        <w:rPr>
-          <w:i/>
-        </w:rPr>
-        <w:t>e.</w:t>
-      </w:r>
-      <w:r>
-        <w:rPr>
-          <w:i/>
-        </w:rPr>
-        <w:t xml:space="preserve"> </w:t>
-      </w:r>
-      <w:r>
-        <w:rPr>
-          <w:i/>
-        </w:rPr>
-        <w:t>The earliest compatible version is Windows 10 Insider Preview, version 1903 (10.0; Build 18309).</w:t>
+        <w:t xml:space="preserve"> version 1903 and later.</w:t>
       </w:r>
     </w:p>
     <w:p>
@@ -289,15 +254,7 @@
         <w:t>the</w:t>
       </w:r>
       <w:r>
-        <w:t xml:space="preserve"> </w:t>
-      </w:r>
-      <w:proofErr w:type="spellStart"/>
-      <w:r>
-        <w:t>DirectML</w:t>
-      </w:r>
-      <w:proofErr w:type="spellEnd"/>
-      <w:r>
-        <w:t xml:space="preserve"> </w:t>
+        <w:t xml:space="preserve"> DirectML </w:t>
       </w:r>
       <w:r>
         <w:t xml:space="preserve">API by </w:t>
@@ -348,29 +305,6 @@
         <w:t>.</w:t>
       </w:r>
     </w:p>
-    <w:p/>
-    <w:p>
-      <w:bookmarkStart w:id="0" w:name="_Hlk5890467"/>
-      <w:r>
-        <w:rPr>
-          <w:b/>
-        </w:rPr>
-        <w:t>IMPORTANT:</w:t>
-      </w:r>
-      <w:r>
-        <w:t xml:space="preserve"> While the code in this sample is complete, it currently includes weights trained on a limited data set for the given model. This means that the visual results of this super-resolution demo do not generalize as well as they could. </w:t>
-      </w:r>
-      <w:r>
-        <w:t xml:space="preserve">The weights will be </w:t>
-      </w:r>
-      <w:r>
-        <w:t>improved in a future update to the sample.</w:t>
-      </w:r>
-      <w:bookmarkStart w:id="1" w:name="_GoBack"/>
-      <w:bookmarkEnd w:id="1"/>
-    </w:p>
-    <w:bookmarkEnd w:id="0"/>
-    <w:p/>
     <w:p>
       <w:pPr>
         <w:pStyle w:val="Heading1"/>
@@ -493,7 +427,6 @@
               <w:pStyle w:val="Tablebody"/>
             </w:pPr>
             <w:r>
-              <w:lastRenderedPageBreak/>
               <w:t xml:space="preserve">Toggle between ML </w:t>
             </w:r>
             <w:r>
@@ -637,6 +570,7 @@
               <w:pStyle w:val="Tablebody"/>
             </w:pPr>
             <w:r>
+              <w:lastRenderedPageBreak/>
               <w:t>Move zoom target</w:t>
             </w:r>
           </w:p>
@@ -650,13 +584,8 @@
               <w:pStyle w:val="Tablebody"/>
             </w:pPr>
             <w:r>
-              <w:t xml:space="preserve">Left </w:t>
+              <w:t>Left thumbstick</w:t>
             </w:r>
-            <w:proofErr w:type="spellStart"/>
-            <w:r>
-              <w:t>thumbstick</w:t>
-            </w:r>
-            <w:proofErr w:type="spellEnd"/>
           </w:p>
         </w:tc>
         <w:tc>
@@ -779,26 +708,10 @@
     </w:p>
     <w:p>
       <w:r>
-        <w:t xml:space="preserve">The primary purpose of this sample is to demonstrate usage of the </w:t>
-      </w:r>
-      <w:proofErr w:type="spellStart"/>
-      <w:r>
-        <w:t>DirectML</w:t>
-      </w:r>
-      <w:proofErr w:type="spellEnd"/>
-      <w:r>
-        <w:t xml:space="preserve"> API </w:t>
-      </w:r>
-      <w:r>
-        <w:t xml:space="preserve">for real-time graphics processing. The </w:t>
-      </w:r>
-      <w:proofErr w:type="gramStart"/>
-      <w:r>
-        <w:t>particular super-</w:t>
-      </w:r>
-      <w:proofErr w:type="gramEnd"/>
-      <w:r>
-        <w:t xml:space="preserve">resolution model is rather </w:t>
+        <w:t xml:space="preserve">The primary purpose of this sample is to demonstrate usage of the DirectML API </w:t>
+      </w:r>
+      <w:r>
+        <w:t xml:space="preserve">for real-time graphics processing. The particular super-resolution model is rather </w:t>
       </w:r>
       <w:r>
         <w:t>heavyweight, so</w:t>
@@ -833,44 +746,33 @@
           <w:numId w:val="15"/>
         </w:numPr>
       </w:pPr>
-      <w:proofErr w:type="spellStart"/>
       <w:r>
         <w:rPr>
           <w:b/>
         </w:rPr>
         <w:t>CreateDeviceDependentResources</w:t>
       </w:r>
-      <w:proofErr w:type="spellEnd"/>
       <w:r>
         <w:t xml:space="preserve">: This </w:t>
       </w:r>
       <w:r>
-        <w:t xml:space="preserve">calls into several methods to create and initialize the resources required to run the ML model and render the results. </w:t>
-      </w:r>
-      <w:proofErr w:type="gramStart"/>
-      <w:r>
-        <w:t xml:space="preserve">In particular, </w:t>
-      </w:r>
-      <w:proofErr w:type="spellStart"/>
+        <w:t xml:space="preserve">calls into several methods to create and initialize the resources required to run the ML model and render the results. In particular, </w:t>
+      </w:r>
       <w:r>
         <w:rPr>
           <w:b/>
         </w:rPr>
         <w:t>CreateDirectMLResources</w:t>
       </w:r>
-      <w:proofErr w:type="spellEnd"/>
-      <w:proofErr w:type="gramEnd"/>
       <w:r>
         <w:t xml:space="preserve"> creates all the DML operators that comprise the model, as well as the D3D resources used to store intermediate results, and shaders to convert between texture and tensor formats. </w:t>
       </w:r>
-      <w:proofErr w:type="spellStart"/>
       <w:r>
         <w:rPr>
           <w:b/>
         </w:rPr>
         <w:t>InitializeDirectMLResources</w:t>
       </w:r>
-      <w:proofErr w:type="spellEnd"/>
       <w:r>
         <w:t xml:space="preserve"> binds the D3D resources to the operators and runs </w:t>
       </w:r>
@@ -899,18 +801,10 @@
         <w:t>:</w:t>
       </w:r>
       <w:r>
-        <w:t xml:space="preserve"> If </w:t>
-      </w:r>
-      <w:proofErr w:type="spellStart"/>
-      <w:r>
-        <w:t>DirectML</w:t>
-      </w:r>
-      <w:proofErr w:type="spellEnd"/>
-      <w:r>
-        <w:t xml:space="preserve"> processing is enabled, this runs the operators using their bound resources to perform the super-resolution method on the current video frame. When DML is disabled, it uses a simple bilinear upscale. The result is rendered to the screen.</w:t>
-      </w:r>
-      <w:bookmarkStart w:id="2" w:name="ID2EMD"/>
-      <w:bookmarkEnd w:id="2"/>
+        <w:t xml:space="preserve"> If DirectML processing is enabled, this runs the operators using their bound resources to perform the super-resolution method on the current video frame. When DML is disabled, it uses a simple bilinear upscale. The result is rendered to the screen.</w:t>
+      </w:r>
+      <w:bookmarkStart w:id="0" w:name="ID2EMD"/>
+      <w:bookmarkEnd w:id="0"/>
     </w:p>
     <w:p/>
     <w:p>
@@ -1014,15 +908,7 @@
         <w:t>DML_MANAGED_WEIGHTS</w:t>
       </w:r>
       <w:r>
-        <w:t xml:space="preserve">: For tensor data that never changes, like weights, </w:t>
-      </w:r>
-      <w:proofErr w:type="spellStart"/>
-      <w:r>
-        <w:t>DirectML</w:t>
-      </w:r>
-      <w:proofErr w:type="spellEnd"/>
-      <w:r>
-        <w:t xml:space="preserve"> can load it during operator initialization and store it in a persistent resource. This allows optimizations on some hardware, since DML can reformat the data based on the current device.</w:t>
+        <w:t>: For tensor data that never changes, like weights, DirectML can load it during operator initialization and store it in a persistent resource. This allows optimizations on some hardware, since DML can reformat the data based on the current device.</w:t>
       </w:r>
       <w:r>
         <w:t xml:space="preserve"> Note that not all hardware benefits from this, but there should never be a penalty to enabling it.</w:t>
@@ -1039,25 +925,21 @@
           <w:numId w:val="15"/>
         </w:numPr>
       </w:pPr>
-      <w:proofErr w:type="spellStart"/>
       <w:r>
         <w:rPr>
           <w:b/>
         </w:rPr>
         <w:t>c_videoPath</w:t>
       </w:r>
-      <w:proofErr w:type="spellEnd"/>
       <w:r>
         <w:t xml:space="preserve"> and </w:t>
       </w:r>
-      <w:proofErr w:type="spellStart"/>
       <w:r>
         <w:rPr>
           <w:b/>
         </w:rPr>
         <w:t>c_imagePath</w:t>
       </w:r>
-      <w:proofErr w:type="spellEnd"/>
       <w:r>
         <w:t xml:space="preserve">: </w:t>
       </w:r>
@@ -1070,7 +952,6 @@
         <w:pStyle w:val="Heading1"/>
       </w:pPr>
       <w:r>
-        <w:lastRenderedPageBreak/>
         <w:t>Known issues</w:t>
       </w:r>
     </w:p>
@@ -1085,15 +966,7 @@
         <w:t>layouts for best performance</w:t>
       </w:r>
       <w:r>
-        <w:t xml:space="preserve">. </w:t>
-      </w:r>
-      <w:proofErr w:type="spellStart"/>
-      <w:r>
-        <w:t>DirectML</w:t>
-      </w:r>
-      <w:proofErr w:type="spellEnd"/>
-      <w:r>
-        <w:t xml:space="preserve"> does not currently provide an API for determining the preferred layout.</w:t>
+        <w:t>. DirectML does not currently provide an API for determining the preferred layout.</w:t>
       </w:r>
       <w:r>
         <w:t xml:space="preserve">, so the sample currently makes a coarse-grained </w:t>
@@ -1154,6 +1027,7 @@
         <w:pStyle w:val="Heading1"/>
       </w:pPr>
       <w:r>
+        <w:lastRenderedPageBreak/>
         <w:t>Legal notice</w:t>
       </w:r>
     </w:p>
@@ -1171,6 +1045,8 @@
       </w:r>
     </w:p>
     <w:p>
+      <w:bookmarkStart w:id="1" w:name="_GoBack"/>
+      <w:bookmarkEnd w:id="1"/>
       <w:r>
         <w:t xml:space="preserve">Initial release </w:t>
       </w:r>
@@ -1188,6 +1064,11 @@
       </w:r>
     </w:p>
     <w:p/>
+    <w:p>
+      <w:r>
+        <w:t>June 2019: Replaced the model weights with a new set that produces better results.</w:t>
+      </w:r>
+    </w:p>
     <w:sectPr>
       <w:headerReference w:type="even" r:id="rId10"/>
       <w:headerReference w:type="default" r:id="rId11"/>
@@ -4022,7 +3903,7 @@
       </w:pPr>
     </w:pPrDefault>
   </w:docDefaults>
-  <w:latentStyles w:defLockedState="0" w:defUIPriority="99" w:defSemiHidden="0" w:defUnhideWhenUsed="0" w:defQFormat="0" w:count="376">
+  <w:latentStyles w:defLockedState="0" w:defUIPriority="99" w:defSemiHidden="0" w:defUnhideWhenUsed="0" w:defQFormat="0" w:count="375">
     <w:lsdException w:name="Normal" w:uiPriority="0" w:qFormat="1"/>
     <w:lsdException w:name="heading 1" w:uiPriority="9" w:qFormat="1"/>
     <w:lsdException w:name="heading 2" w:semiHidden="1" w:uiPriority="9" w:unhideWhenUsed="1" w:qFormat="1"/>
@@ -4128,6 +4009,7 @@
     <w:lsdException w:name="HTML Sample" w:semiHidden="1" w:unhideWhenUsed="1"/>
     <w:lsdException w:name="HTML Typewriter" w:semiHidden="1" w:unhideWhenUsed="1"/>
     <w:lsdException w:name="HTML Variable" w:semiHidden="1" w:unhideWhenUsed="1"/>
+    <w:lsdException w:name="Normal Table" w:semiHidden="1" w:unhideWhenUsed="1"/>
     <w:lsdException w:name="annotation subject" w:semiHidden="1" w:unhideWhenUsed="1"/>
     <w:lsdException w:name="No List" w:semiHidden="1" w:unhideWhenUsed="1"/>
     <w:lsdException w:name="Outline List 1" w:semiHidden="1" w:unhideWhenUsed="1"/>
@@ -4174,8 +4056,10 @@
     <w:lsdException w:name="Table Subtle 2" w:semiHidden="1" w:unhideWhenUsed="1"/>
     <w:lsdException w:name="Table Web 1" w:semiHidden="1" w:unhideWhenUsed="1"/>
     <w:lsdException w:name="Table Web 2" w:semiHidden="1" w:unhideWhenUsed="1"/>
+    <w:lsdException w:name="Table Web 3" w:semiHidden="1" w:unhideWhenUsed="1"/>
     <w:lsdException w:name="Balloon Text" w:semiHidden="1" w:unhideWhenUsed="1"/>
     <w:lsdException w:name="Table Grid" w:uiPriority="39"/>
+    <w:lsdException w:name="Table Theme" w:semiHidden="1" w:unhideWhenUsed="1"/>
     <w:lsdException w:name="Placeholder Text" w:semiHidden="1"/>
     <w:lsdException w:name="No Spacing" w:uiPriority="1" w:qFormat="1"/>
     <w:lsdException w:name="Light Shading" w:uiPriority="60"/>
@@ -4395,7 +4279,6 @@
     <w:lsdException w:name="Smart Hyperlink" w:semiHidden="1" w:unhideWhenUsed="1"/>
     <w:lsdException w:name="Hashtag" w:semiHidden="1" w:unhideWhenUsed="1"/>
     <w:lsdException w:name="Unresolved Mention" w:semiHidden="1" w:unhideWhenUsed="1"/>
-    <w:lsdException w:name="Smart Link" w:semiHidden="1" w:unhideWhenUsed="1"/>
   </w:latentStyles>
   <w:style w:type="paragraph" w:default="1" w:styleId="Normal">
     <w:name w:val="Normal"/>

</xml_diff>